<commit_message>
IBM Cloud Pak for Business Automation, Release 22.0.2
</commit_message>
<xml_diff>
--- a/Content Services Sample Template - Readme.docx
+++ b/Content Services Sample Template - Readme.docx
@@ -36,7 +36,13 @@
         <w:t>template</w:t>
       </w:r>
       <w:r>
-        <w:t xml:space="preserve"> browse a FileNet Content Manager repository.</w:t>
+        <w:t xml:space="preserve"> browse a FileNet Content Manage</w:t>
+      </w:r>
+      <w:r>
+        <w:t>ment</w:t>
+      </w:r>
+      <w:r>
+        <w:t xml:space="preserve"> repository.</w:t>
       </w:r>
     </w:p>
     <w:p>
@@ -1037,15 +1043,7 @@
     </w:p>
     <w:p>
       <w:r>
-        <w:t xml:space="preserve">Next, click on the Document viewer, then on its </w:t>
-      </w:r>
-      <w:proofErr w:type="gramStart"/>
-      <w:r>
-        <w:t>Properties</w:t>
-      </w:r>
-      <w:proofErr w:type="gramEnd"/>
-      <w:r>
-        <w:t xml:space="preserve"> icon:</w:t>
+        <w:t>Next, click on the Document viewer, then on its Properties icon:</w:t>
       </w:r>
     </w:p>
     <w:p>
@@ -1119,9 +1117,9 @@
           <w:noProof/>
         </w:rPr>
         <w:drawing>
-          <wp:inline distT="0" distB="0" distL="0" distR="0" wp14:anchorId="78D5EA58" wp14:editId="418C2D60">
-            <wp:extent cx="5943600" cy="1514475"/>
-            <wp:effectExtent l="0" t="0" r="0" b="9525"/>
+          <wp:inline distT="0" distB="0" distL="0" distR="0" wp14:anchorId="78D5EA58" wp14:editId="4F80820A">
+            <wp:extent cx="5980430" cy="1581150"/>
+            <wp:effectExtent l="0" t="0" r="1270" b="0"/>
             <wp:docPr id="25" name="Picture 25"/>
             <wp:cNvGraphicFramePr>
               <a:graphicFrameLocks xmlns:a="http://schemas.openxmlformats.org/drawingml/2006/main" noChangeAspect="1"/>
@@ -1151,7 +1149,7 @@
                   <pic:spPr bwMode="auto">
                     <a:xfrm>
                       <a:off x="0" y="0"/>
-                      <a:ext cx="5943600" cy="1514475"/>
+                      <a:ext cx="5989864" cy="1583644"/>
                     </a:xfrm>
                     <a:prstGeom prst="rect">
                       <a:avLst/>
@@ -1170,6 +1168,18 @@
     </w:p>
     <w:p>
       <w:r>
+        <w:t xml:space="preserve">The Document viewer typically requires a Height setting to be specified when it’s running in the on-page view (and not in a popup window). The sample template has specified a viewer height of 500px. When building </w:t>
+      </w:r>
+      <w:r>
+        <w:t>y</w:t>
+      </w:r>
+      <w:r>
+        <w:t>our own applications that are using the Document viewer, you’ll need to specify a height.</w:t>
+      </w:r>
+    </w:p>
+    <w:p/>
+    <w:p>
+      <w:r>
         <w:t xml:space="preserve">Close the properties dialog and repeat these steps to configure the </w:t>
       </w:r>
       <w:r>
@@ -1202,6 +1212,7 @@
         <w:pStyle w:val="Heading2"/>
       </w:pPr>
       <w:r>
+        <w:lastRenderedPageBreak/>
         <w:t>Save and publish your changes</w:t>
       </w:r>
     </w:p>
@@ -1215,7 +1226,6 @@
         <w:rPr>
           <w:noProof/>
         </w:rPr>
-        <w:lastRenderedPageBreak/>
         <w:drawing>
           <wp:inline distT="0" distB="0" distL="0" distR="0" wp14:anchorId="39B59C02" wp14:editId="072ED44B">
             <wp:extent cx="3143250" cy="1190625"/>
@@ -1369,6 +1379,7 @@
         <w:pStyle w:val="Heading2"/>
       </w:pPr>
       <w:r>
+        <w:lastRenderedPageBreak/>
         <w:t>Using the sample application</w:t>
       </w:r>
     </w:p>
@@ -1485,7 +1496,6 @@
         <w:rPr>
           <w:noProof/>
         </w:rPr>
-        <w:lastRenderedPageBreak/>
         <w:drawing>
           <wp:inline distT="0" distB="0" distL="0" distR="0" wp14:anchorId="770962F9" wp14:editId="4FA78D7F">
             <wp:extent cx="6432383" cy="3133725"/>

</xml_diff>